<commit_message>
Resized Brady's recipe images
</commit_message>
<xml_diff>
--- a/Overnight_Pecan_Rolls_needs_editing.docx
+++ b/Overnight_Pecan_Rolls_needs_editing.docx
@@ -5,16 +5,14 @@
     <w:p>
       <w:pPr>
         <w:rPr>
+          <w:rFonts w:ascii="Chalkboard" w:hAnsi="Chalkboard"/>
           <w:b/>
-          <w:sz w:val="22"/>
-          <w:szCs w:val="22"/>
-        </w:rPr>
-      </w:pPr>
-      <w:r>
-        <w:rPr>
+        </w:rPr>
+      </w:pPr>
+      <w:r>
+        <w:rPr>
+          <w:rFonts w:ascii="Chalkboard" w:hAnsi="Chalkboard"/>
           <w:b/>
-          <w:sz w:val="22"/>
-          <w:szCs w:val="22"/>
         </w:rPr>
         <w:t>Overnight Pecan Rolls</w:t>
       </w:r>
@@ -22,20 +20,14 @@
     <w:p>
       <w:pPr>
         <w:rPr>
-          <w:sz w:val="22"/>
-          <w:szCs w:val="22"/>
-        </w:rPr>
-      </w:pPr>
-    </w:p>
-    <w:p>
-      <w:pPr>
-        <w:rPr>
-          <w:sz w:val="22"/>
-          <w:szCs w:val="22"/>
-        </w:rPr>
-      </w:pPr>
-      <w:r>
-        <w:rPr>
+          <w:rFonts w:ascii="Chalkboard" w:hAnsi="Chalkboard"/>
+          <w:sz w:val="22"/>
+          <w:szCs w:val="22"/>
+        </w:rPr>
+      </w:pPr>
+      <w:r>
+        <w:rPr>
+          <w:rFonts w:ascii="Chalkboard" w:hAnsi="Chalkboard"/>
           <w:sz w:val="22"/>
           <w:szCs w:val="22"/>
         </w:rPr>
@@ -45,20 +37,23 @@
     <w:p>
       <w:pPr>
         <w:rPr>
-          <w:sz w:val="22"/>
-          <w:szCs w:val="22"/>
-        </w:rPr>
-      </w:pPr>
-    </w:p>
-    <w:p>
-      <w:pPr>
-        <w:rPr>
-          <w:sz w:val="22"/>
-          <w:szCs w:val="22"/>
-        </w:rPr>
-      </w:pPr>
-      <w:r>
-        <w:rPr>
+          <w:rFonts w:ascii="Chalkboard" w:hAnsi="Chalkboard"/>
+          <w:sz w:val="22"/>
+          <w:szCs w:val="22"/>
+        </w:rPr>
+      </w:pPr>
+    </w:p>
+    <w:p>
+      <w:pPr>
+        <w:rPr>
+          <w:rFonts w:ascii="Chalkboard" w:hAnsi="Chalkboard"/>
+          <w:sz w:val="22"/>
+          <w:szCs w:val="22"/>
+        </w:rPr>
+      </w:pPr>
+      <w:r>
+        <w:rPr>
+          <w:rFonts w:ascii="Chalkboard" w:hAnsi="Chalkboard"/>
           <w:sz w:val="22"/>
           <w:szCs w:val="22"/>
         </w:rPr>
@@ -66,6 +61,7 @@
       </w:r>
       <w:r>
         <w:rPr>
+          <w:rFonts w:ascii="Chalkboard" w:hAnsi="Chalkboard"/>
           <w:sz w:val="22"/>
           <w:szCs w:val="22"/>
         </w:rPr>
@@ -75,20 +71,23 @@
     <w:p>
       <w:pPr>
         <w:rPr>
-          <w:sz w:val="22"/>
-          <w:szCs w:val="22"/>
-        </w:rPr>
-      </w:pPr>
-    </w:p>
-    <w:p>
-      <w:pPr>
-        <w:rPr>
-          <w:sz w:val="22"/>
-          <w:szCs w:val="22"/>
-        </w:rPr>
-      </w:pPr>
-      <w:r>
-        <w:rPr>
+          <w:rFonts w:ascii="Chalkboard" w:hAnsi="Chalkboard"/>
+          <w:sz w:val="22"/>
+          <w:szCs w:val="22"/>
+        </w:rPr>
+      </w:pPr>
+    </w:p>
+    <w:p>
+      <w:pPr>
+        <w:rPr>
+          <w:rFonts w:ascii="Chalkboard" w:hAnsi="Chalkboard"/>
+          <w:sz w:val="22"/>
+          <w:szCs w:val="22"/>
+        </w:rPr>
+      </w:pPr>
+      <w:r>
+        <w:rPr>
+          <w:rFonts w:ascii="Chalkboard" w:hAnsi="Chalkboard"/>
           <w:sz w:val="22"/>
           <w:szCs w:val="22"/>
         </w:rPr>
@@ -96,6 +95,7 @@
       </w:r>
       <w:r>
         <w:rPr>
+          <w:rFonts w:ascii="Chalkboard" w:hAnsi="Chalkboard"/>
           <w:sz w:val="22"/>
           <w:szCs w:val="22"/>
         </w:rPr>
@@ -105,20 +105,23 @@
     <w:p>
       <w:pPr>
         <w:rPr>
-          <w:sz w:val="22"/>
-          <w:szCs w:val="22"/>
-        </w:rPr>
-      </w:pPr>
-    </w:p>
-    <w:p>
-      <w:pPr>
-        <w:rPr>
-          <w:sz w:val="22"/>
-          <w:szCs w:val="22"/>
-        </w:rPr>
-      </w:pPr>
-      <w:r>
-        <w:rPr>
+          <w:rFonts w:ascii="Chalkboard" w:hAnsi="Chalkboard"/>
+          <w:sz w:val="22"/>
+          <w:szCs w:val="22"/>
+        </w:rPr>
+      </w:pPr>
+    </w:p>
+    <w:p>
+      <w:pPr>
+        <w:rPr>
+          <w:rFonts w:ascii="Chalkboard" w:hAnsi="Chalkboard"/>
+          <w:sz w:val="22"/>
+          <w:szCs w:val="22"/>
+        </w:rPr>
+      </w:pPr>
+      <w:r>
+        <w:rPr>
+          <w:rFonts w:ascii="Chalkboard" w:hAnsi="Chalkboard"/>
           <w:sz w:val="22"/>
           <w:szCs w:val="22"/>
         </w:rPr>
@@ -126,6 +129,7 @@
       </w:r>
       <w:r>
         <w:rPr>
+          <w:rFonts w:ascii="Chalkboard" w:hAnsi="Chalkboard"/>
           <w:sz w:val="22"/>
           <w:szCs w:val="22"/>
         </w:rPr>
@@ -133,6 +137,7 @@
       </w:r>
       <w:r>
         <w:rPr>
+          <w:rFonts w:ascii="Chalkboard" w:hAnsi="Chalkboard"/>
           <w:sz w:val="22"/>
           <w:szCs w:val="22"/>
         </w:rPr>
@@ -140,6 +145,7 @@
       </w:r>
       <w:r>
         <w:rPr>
+          <w:rFonts w:ascii="Chalkboard" w:hAnsi="Chalkboard"/>
           <w:b/>
           <w:sz w:val="22"/>
           <w:szCs w:val="22"/>
@@ -148,6 +154,7 @@
       </w:r>
       <w:r>
         <w:rPr>
+          <w:rFonts w:ascii="Chalkboard" w:hAnsi="Chalkboard"/>
           <w:sz w:val="22"/>
           <w:szCs w:val="22"/>
         </w:rPr>
@@ -157,20 +164,23 @@
     <w:p>
       <w:pPr>
         <w:rPr>
-          <w:sz w:val="22"/>
-          <w:szCs w:val="22"/>
-        </w:rPr>
-      </w:pPr>
-    </w:p>
-    <w:p>
-      <w:pPr>
-        <w:rPr>
-          <w:sz w:val="22"/>
-          <w:szCs w:val="22"/>
-        </w:rPr>
-      </w:pPr>
-      <w:r>
-        <w:rPr>
+          <w:rFonts w:ascii="Chalkboard" w:hAnsi="Chalkboard"/>
+          <w:sz w:val="22"/>
+          <w:szCs w:val="22"/>
+        </w:rPr>
+      </w:pPr>
+    </w:p>
+    <w:p>
+      <w:pPr>
+        <w:rPr>
+          <w:rFonts w:ascii="Chalkboard" w:hAnsi="Chalkboard"/>
+          <w:sz w:val="22"/>
+          <w:szCs w:val="22"/>
+        </w:rPr>
+      </w:pPr>
+      <w:r>
+        <w:rPr>
+          <w:rFonts w:ascii="Chalkboard" w:hAnsi="Chalkboard"/>
           <w:sz w:val="22"/>
           <w:szCs w:val="22"/>
         </w:rPr>
@@ -178,6 +188,7 @@
       </w:r>
       <w:r>
         <w:rPr>
+          <w:rFonts w:ascii="Chalkboard" w:hAnsi="Chalkboard"/>
           <w:sz w:val="22"/>
           <w:szCs w:val="22"/>
         </w:rPr>
@@ -185,6 +196,7 @@
       </w:r>
       <w:r>
         <w:rPr>
+          <w:rFonts w:ascii="Chalkboard" w:hAnsi="Chalkboard"/>
           <w:sz w:val="22"/>
           <w:szCs w:val="22"/>
         </w:rPr>
@@ -192,6 +204,7 @@
       </w:r>
       <w:r>
         <w:rPr>
+          <w:rFonts w:ascii="Chalkboard" w:hAnsi="Chalkboard"/>
           <w:b/>
           <w:sz w:val="22"/>
           <w:szCs w:val="22"/>
@@ -202,20 +215,23 @@
     <w:p>
       <w:pPr>
         <w:rPr>
-          <w:sz w:val="22"/>
-          <w:szCs w:val="22"/>
-        </w:rPr>
-      </w:pPr>
-    </w:p>
-    <w:p>
-      <w:pPr>
-        <w:rPr>
-          <w:sz w:val="22"/>
-          <w:szCs w:val="22"/>
-        </w:rPr>
-      </w:pPr>
-      <w:r>
-        <w:rPr>
+          <w:rFonts w:ascii="Chalkboard" w:hAnsi="Chalkboard"/>
+          <w:sz w:val="22"/>
+          <w:szCs w:val="22"/>
+        </w:rPr>
+      </w:pPr>
+    </w:p>
+    <w:p>
+      <w:pPr>
+        <w:rPr>
+          <w:rFonts w:ascii="Chalkboard" w:hAnsi="Chalkboard"/>
+          <w:sz w:val="22"/>
+          <w:szCs w:val="22"/>
+        </w:rPr>
+      </w:pPr>
+      <w:r>
+        <w:rPr>
+          <w:rFonts w:ascii="Chalkboard" w:hAnsi="Chalkboard"/>
           <w:sz w:val="22"/>
           <w:szCs w:val="22"/>
         </w:rPr>
@@ -223,6 +239,7 @@
       </w:r>
       <w:r>
         <w:rPr>
+          <w:rFonts w:ascii="Chalkboard" w:hAnsi="Chalkboard"/>
           <w:sz w:val="22"/>
           <w:szCs w:val="22"/>
         </w:rPr>
@@ -230,6 +247,7 @@
       </w:r>
       <w:r>
         <w:rPr>
+          <w:rFonts w:ascii="Chalkboard" w:hAnsi="Chalkboard"/>
           <w:sz w:val="22"/>
           <w:szCs w:val="22"/>
         </w:rPr>
@@ -239,12 +257,40 @@
     <w:p>
       <w:pPr>
         <w:rPr>
-          <w:sz w:val="22"/>
-          <w:szCs w:val="22"/>
-        </w:rPr>
-      </w:pPr>
-      <w:r>
-        <w:rPr>
+          <w:rFonts w:ascii="Chalkboard" w:hAnsi="Chalkboard"/>
+          <w:sz w:val="22"/>
+          <w:szCs w:val="22"/>
+        </w:rPr>
+      </w:pPr>
+    </w:p>
+    <w:p>
+      <w:pPr>
+        <w:rPr>
+          <w:rFonts w:ascii="Chalkboard" w:hAnsi="Chalkboard"/>
+          <w:sz w:val="22"/>
+          <w:szCs w:val="22"/>
+        </w:rPr>
+      </w:pPr>
+      <w:r>
+        <w:rPr>
+          <w:rFonts w:ascii="Chalkboard" w:hAnsi="Chalkboard"/>
+          <w:sz w:val="22"/>
+          <w:szCs w:val="22"/>
+        </w:rPr>
+        <w:t xml:space="preserve">    -  ? Pecans ?</w:t>
+      </w:r>
+    </w:p>
+    <w:p>
+      <w:pPr>
+        <w:rPr>
+          <w:rFonts w:ascii="Chalkboard" w:hAnsi="Chalkboard"/>
+          <w:sz w:val="22"/>
+          <w:szCs w:val="22"/>
+        </w:rPr>
+      </w:pPr>
+      <w:r>
+        <w:rPr>
+          <w:rFonts w:ascii="Chalkboard" w:hAnsi="Chalkboard"/>
           <w:sz w:val="22"/>
           <w:szCs w:val="22"/>
         </w:rPr>
@@ -254,251 +300,631 @@
     <w:p>
       <w:pPr>
         <w:rPr>
-          <w:sz w:val="22"/>
-          <w:szCs w:val="22"/>
-        </w:rPr>
-      </w:pPr>
-      <w:r>
-        <w:rPr>
-          <w:sz w:val="22"/>
-          <w:szCs w:val="22"/>
-        </w:rPr>
-        <w:t>Directions:</w:t>
-      </w:r>
-    </w:p>
-    <w:p>
-      <w:pPr>
-        <w:rPr>
-          <w:sz w:val="22"/>
-          <w:szCs w:val="22"/>
-        </w:rPr>
-      </w:pPr>
-    </w:p>
-    <w:p>
-      <w:pPr>
-        <w:rPr>
-          <w:sz w:val="22"/>
-          <w:szCs w:val="22"/>
-        </w:rPr>
-      </w:pPr>
-      <w:r>
-        <w:rPr>
-          <w:sz w:val="22"/>
-          <w:szCs w:val="22"/>
-        </w:rPr>
-        <w:t xml:space="preserve">    </w:t>
-      </w:r>
-      <w:r>
-        <w:rPr>
-          <w:sz w:val="22"/>
-          <w:szCs w:val="22"/>
-        </w:rPr>
-        <w:t xml:space="preserve">- </w:t>
-      </w:r>
-      <w:r>
-        <w:rPr>
-          <w:sz w:val="22"/>
-          <w:szCs w:val="22"/>
-        </w:rPr>
-        <w:t>Oil pan and place pecan in bottom</w:t>
-      </w:r>
-    </w:p>
-    <w:p>
-      <w:pPr>
-        <w:rPr>
-          <w:sz w:val="22"/>
-          <w:szCs w:val="22"/>
-        </w:rPr>
-      </w:pPr>
-    </w:p>
-    <w:p>
-      <w:pPr>
-        <w:rPr>
-          <w:sz w:val="22"/>
-          <w:szCs w:val="22"/>
-        </w:rPr>
-      </w:pPr>
-      <w:r>
-        <w:rPr>
-          <w:sz w:val="22"/>
-          <w:szCs w:val="22"/>
-        </w:rPr>
-        <w:t xml:space="preserve">    </w:t>
-      </w:r>
-      <w:r>
-        <w:rPr>
-          <w:sz w:val="22"/>
-          <w:szCs w:val="22"/>
-        </w:rPr>
-        <w:t xml:space="preserve">- </w:t>
-      </w:r>
-      <w:r>
-        <w:rPr>
-          <w:sz w:val="22"/>
-          <w:szCs w:val="22"/>
-        </w:rPr>
-        <w:t xml:space="preserve">Place 12 frozen </w:t>
-      </w:r>
-      <w:r>
-        <w:rPr>
-          <w:b/>
-          <w:sz w:val="22"/>
-          <w:szCs w:val="22"/>
-        </w:rPr>
-        <w:t>something</w:t>
-      </w:r>
-      <w:r>
-        <w:rPr>
-          <w:sz w:val="22"/>
-          <w:szCs w:val="22"/>
-        </w:rPr>
-        <w:t xml:space="preserve"> rolls in pan, cut in half</w:t>
-      </w:r>
-    </w:p>
-    <w:p>
-      <w:pPr>
-        <w:rPr>
-          <w:sz w:val="22"/>
-          <w:szCs w:val="22"/>
-        </w:rPr>
-      </w:pPr>
-    </w:p>
-    <w:p>
-      <w:pPr>
-        <w:rPr>
-          <w:sz w:val="22"/>
-          <w:szCs w:val="22"/>
-        </w:rPr>
-      </w:pPr>
-      <w:r>
-        <w:rPr>
-          <w:sz w:val="22"/>
-          <w:szCs w:val="22"/>
-        </w:rPr>
-        <w:t xml:space="preserve">    </w:t>
-      </w:r>
-      <w:r>
-        <w:rPr>
-          <w:sz w:val="22"/>
-          <w:szCs w:val="22"/>
-        </w:rPr>
-        <w:t xml:space="preserve">- </w:t>
-      </w:r>
-      <w:r>
-        <w:rPr>
-          <w:sz w:val="22"/>
-          <w:szCs w:val="22"/>
-        </w:rPr>
-        <w:t>Sprinkle pudding on top</w:t>
-      </w:r>
-    </w:p>
-    <w:p>
-      <w:pPr>
-        <w:rPr>
-          <w:sz w:val="22"/>
-          <w:szCs w:val="22"/>
-        </w:rPr>
-      </w:pPr>
-    </w:p>
-    <w:p>
-      <w:pPr>
-        <w:rPr>
-          <w:sz w:val="22"/>
-          <w:szCs w:val="22"/>
-        </w:rPr>
-      </w:pPr>
-      <w:r>
-        <w:rPr>
-          <w:sz w:val="22"/>
-          <w:szCs w:val="22"/>
-        </w:rPr>
-        <w:t xml:space="preserve">    </w:t>
-      </w:r>
-      <w:r>
-        <w:rPr>
-          <w:sz w:val="22"/>
-          <w:szCs w:val="22"/>
-        </w:rPr>
-        <w:t xml:space="preserve">- </w:t>
-      </w:r>
-      <w:r>
-        <w:rPr>
-          <w:sz w:val="22"/>
-          <w:szCs w:val="22"/>
-        </w:rPr>
-        <w:t>Pour buttered brown sugar mixture over rolls</w:t>
-      </w:r>
-    </w:p>
-    <w:p>
-      <w:pPr>
-        <w:rPr>
-          <w:sz w:val="22"/>
-          <w:szCs w:val="22"/>
-        </w:rPr>
-      </w:pPr>
-    </w:p>
-    <w:p>
-      <w:pPr>
-        <w:rPr>
-          <w:sz w:val="22"/>
-          <w:szCs w:val="22"/>
-        </w:rPr>
-      </w:pPr>
-      <w:r>
-        <w:rPr>
-          <w:sz w:val="22"/>
-          <w:szCs w:val="22"/>
-        </w:rPr>
-        <w:t xml:space="preserve">    </w:t>
-      </w:r>
-      <w:r>
-        <w:rPr>
-          <w:sz w:val="22"/>
-          <w:szCs w:val="22"/>
-        </w:rPr>
-        <w:t xml:space="preserve">- </w:t>
-      </w:r>
-      <w:r>
-        <w:rPr>
-          <w:sz w:val="22"/>
-          <w:szCs w:val="22"/>
-        </w:rPr>
-        <w:t>Let stand overnight</w:t>
-      </w:r>
-    </w:p>
-    <w:p>
-      <w:pPr>
-        <w:rPr>
-          <w:sz w:val="22"/>
-          <w:szCs w:val="22"/>
-        </w:rPr>
-      </w:pPr>
-    </w:p>
-    <w:p>
-      <w:pPr>
-        <w:rPr>
-          <w:sz w:val="22"/>
-          <w:szCs w:val="22"/>
-        </w:rPr>
-      </w:pPr>
-      <w:r>
-        <w:rPr>
-          <w:sz w:val="22"/>
-          <w:szCs w:val="22"/>
-        </w:rPr>
-        <w:t xml:space="preserve">    </w:t>
-      </w:r>
-      <w:r>
-        <w:rPr>
-          <w:sz w:val="22"/>
-          <w:szCs w:val="22"/>
-        </w:rPr>
-        <w:t xml:space="preserve">- </w:t>
-      </w:r>
+          <w:rFonts w:ascii="Chalkboard" w:hAnsi="Chalkboard"/>
+          <w:sz w:val="22"/>
+          <w:szCs w:val="22"/>
+        </w:rPr>
+      </w:pPr>
+    </w:p>
+    <w:p>
+      <w:pPr>
+        <w:rPr>
+          <w:rFonts w:ascii="Chalkboard" w:hAnsi="Chalkboard"/>
+          <w:sz w:val="22"/>
+          <w:szCs w:val="22"/>
+        </w:rPr>
+      </w:pPr>
+    </w:p>
+    <w:p>
+      <w:pPr>
+        <w:rPr>
+          <w:rFonts w:ascii="Chalkboard" w:hAnsi="Chalkboard"/>
+          <w:sz w:val="22"/>
+          <w:szCs w:val="22"/>
+        </w:rPr>
+      </w:pPr>
+    </w:p>
+    <w:p>
+      <w:pPr>
+        <w:rPr>
+          <w:rFonts w:ascii="Chalkboard" w:hAnsi="Chalkboard"/>
+          <w:sz w:val="22"/>
+          <w:szCs w:val="22"/>
+        </w:rPr>
+      </w:pPr>
+    </w:p>
+    <w:p>
+      <w:pPr>
+        <w:rPr>
+          <w:rFonts w:ascii="Chalkboard" w:hAnsi="Chalkboard"/>
+          <w:sz w:val="22"/>
+          <w:szCs w:val="22"/>
+        </w:rPr>
+      </w:pPr>
+    </w:p>
+    <w:p>
+      <w:pPr>
+        <w:rPr>
+          <w:rFonts w:ascii="Chalkboard" w:hAnsi="Chalkboard"/>
+          <w:sz w:val="22"/>
+          <w:szCs w:val="22"/>
+        </w:rPr>
+      </w:pPr>
+    </w:p>
+    <w:p>
+      <w:pPr>
+        <w:rPr>
+          <w:rFonts w:ascii="Chalkboard" w:hAnsi="Chalkboard"/>
+          <w:sz w:val="22"/>
+          <w:szCs w:val="22"/>
+        </w:rPr>
+      </w:pPr>
+    </w:p>
+    <w:p>
+      <w:pPr>
+        <w:rPr>
+          <w:rFonts w:ascii="Chalkboard" w:hAnsi="Chalkboard"/>
+          <w:sz w:val="22"/>
+          <w:szCs w:val="22"/>
+        </w:rPr>
+      </w:pPr>
+    </w:p>
+    <w:p>
+      <w:pPr>
+        <w:rPr>
+          <w:rFonts w:ascii="Chalkboard" w:hAnsi="Chalkboard"/>
+          <w:sz w:val="22"/>
+          <w:szCs w:val="22"/>
+        </w:rPr>
+      </w:pPr>
+    </w:p>
+    <w:p>
+      <w:pPr>
+        <w:rPr>
+          <w:rFonts w:ascii="Chalkboard" w:hAnsi="Chalkboard"/>
+          <w:sz w:val="22"/>
+          <w:szCs w:val="22"/>
+        </w:rPr>
+      </w:pPr>
+    </w:p>
+    <w:p>
+      <w:pPr>
+        <w:rPr>
+          <w:rFonts w:ascii="Chalkboard" w:hAnsi="Chalkboard"/>
+          <w:sz w:val="22"/>
+          <w:szCs w:val="22"/>
+        </w:rPr>
+      </w:pPr>
+    </w:p>
+    <w:p>
+      <w:pPr>
+        <w:rPr>
+          <w:rFonts w:ascii="Chalkboard" w:hAnsi="Chalkboard"/>
+          <w:sz w:val="22"/>
+          <w:szCs w:val="22"/>
+        </w:rPr>
+      </w:pPr>
+    </w:p>
+    <w:p>
+      <w:pPr>
+        <w:rPr>
+          <w:rFonts w:ascii="Chalkboard" w:hAnsi="Chalkboard"/>
+          <w:sz w:val="22"/>
+          <w:szCs w:val="22"/>
+        </w:rPr>
+      </w:pPr>
+    </w:p>
+    <w:p>
+      <w:pPr>
+        <w:rPr>
+          <w:rFonts w:ascii="Chalkboard" w:hAnsi="Chalkboard"/>
+          <w:sz w:val="22"/>
+          <w:szCs w:val="22"/>
+        </w:rPr>
+      </w:pPr>
+    </w:p>
+    <w:p>
+      <w:pPr>
+        <w:rPr>
+          <w:rFonts w:ascii="Chalkboard" w:hAnsi="Chalkboard"/>
+          <w:sz w:val="22"/>
+          <w:szCs w:val="22"/>
+        </w:rPr>
+      </w:pPr>
+    </w:p>
+    <w:p>
+      <w:pPr>
+        <w:rPr>
+          <w:rFonts w:ascii="Chalkboard" w:hAnsi="Chalkboard"/>
+          <w:sz w:val="22"/>
+          <w:szCs w:val="22"/>
+        </w:rPr>
+      </w:pPr>
+    </w:p>
+    <w:p>
+      <w:pPr>
+        <w:rPr>
+          <w:rFonts w:ascii="Chalkboard" w:hAnsi="Chalkboard"/>
+          <w:sz w:val="22"/>
+          <w:szCs w:val="22"/>
+        </w:rPr>
+      </w:pPr>
+    </w:p>
+    <w:p>
+      <w:pPr>
+        <w:rPr>
+          <w:rFonts w:ascii="Chalkboard" w:hAnsi="Chalkboard"/>
+          <w:sz w:val="22"/>
+          <w:szCs w:val="22"/>
+        </w:rPr>
+      </w:pPr>
+    </w:p>
+    <w:p>
+      <w:pPr>
+        <w:rPr>
+          <w:rFonts w:ascii="Chalkboard" w:hAnsi="Chalkboard"/>
+          <w:sz w:val="22"/>
+          <w:szCs w:val="22"/>
+        </w:rPr>
+      </w:pPr>
+    </w:p>
+    <w:p>
+      <w:pPr>
+        <w:rPr>
+          <w:rFonts w:ascii="Chalkboard" w:hAnsi="Chalkboard"/>
+          <w:sz w:val="22"/>
+          <w:szCs w:val="22"/>
+        </w:rPr>
+      </w:pPr>
+    </w:p>
+    <w:p>
+      <w:pPr>
+        <w:rPr>
+          <w:rFonts w:ascii="Chalkboard" w:hAnsi="Chalkboard"/>
+          <w:sz w:val="22"/>
+          <w:szCs w:val="22"/>
+        </w:rPr>
+      </w:pPr>
+    </w:p>
+    <w:p>
+      <w:pPr>
+        <w:rPr>
+          <w:rFonts w:ascii="Chalkboard" w:hAnsi="Chalkboard"/>
+          <w:sz w:val="22"/>
+          <w:szCs w:val="22"/>
+        </w:rPr>
+      </w:pPr>
+    </w:p>
+    <w:p>
+      <w:pPr>
+        <w:rPr>
+          <w:rFonts w:ascii="Chalkboard" w:hAnsi="Chalkboard"/>
+          <w:sz w:val="22"/>
+          <w:szCs w:val="22"/>
+        </w:rPr>
+      </w:pPr>
+    </w:p>
+    <w:p>
+      <w:pPr>
+        <w:rPr>
+          <w:rFonts w:ascii="Chalkboard" w:hAnsi="Chalkboard"/>
+          <w:sz w:val="22"/>
+          <w:szCs w:val="22"/>
+        </w:rPr>
+      </w:pPr>
+    </w:p>
+    <w:p>
+      <w:pPr>
+        <w:rPr>
+          <w:rFonts w:ascii="Chalkboard" w:hAnsi="Chalkboard"/>
+          <w:sz w:val="22"/>
+          <w:szCs w:val="22"/>
+        </w:rPr>
+      </w:pPr>
+    </w:p>
+    <w:p>
+      <w:pPr>
+        <w:rPr>
+          <w:rFonts w:ascii="Chalkboard" w:hAnsi="Chalkboard"/>
+          <w:sz w:val="22"/>
+          <w:szCs w:val="22"/>
+        </w:rPr>
+      </w:pPr>
+    </w:p>
+    <w:p>
+      <w:pPr>
+        <w:rPr>
+          <w:rFonts w:ascii="Chalkboard" w:hAnsi="Chalkboard"/>
+          <w:sz w:val="22"/>
+          <w:szCs w:val="22"/>
+        </w:rPr>
+      </w:pPr>
+    </w:p>
+    <w:p>
+      <w:pPr>
+        <w:rPr>
+          <w:rFonts w:ascii="Chalkboard" w:hAnsi="Chalkboard"/>
+          <w:sz w:val="22"/>
+          <w:szCs w:val="22"/>
+        </w:rPr>
+      </w:pPr>
+    </w:p>
+    <w:p>
+      <w:pPr>
+        <w:rPr>
+          <w:rFonts w:ascii="Chalkboard" w:hAnsi="Chalkboard"/>
+          <w:sz w:val="22"/>
+          <w:szCs w:val="22"/>
+        </w:rPr>
+      </w:pPr>
+    </w:p>
+    <w:p>
+      <w:pPr>
+        <w:rPr>
+          <w:rFonts w:ascii="Chalkboard" w:hAnsi="Chalkboard"/>
+          <w:sz w:val="22"/>
+          <w:szCs w:val="22"/>
+        </w:rPr>
+      </w:pPr>
+    </w:p>
+    <w:p>
+      <w:pPr>
+        <w:rPr>
+          <w:rFonts w:ascii="Chalkboard" w:hAnsi="Chalkboard"/>
+          <w:sz w:val="22"/>
+          <w:szCs w:val="22"/>
+        </w:rPr>
+      </w:pPr>
+    </w:p>
+    <w:p>
+      <w:pPr>
+        <w:rPr>
+          <w:rFonts w:ascii="Chalkboard" w:hAnsi="Chalkboard"/>
+          <w:sz w:val="22"/>
+          <w:szCs w:val="22"/>
+        </w:rPr>
+      </w:pPr>
+    </w:p>
+    <w:p>
+      <w:pPr>
+        <w:rPr>
+          <w:rFonts w:ascii="Chalkboard" w:hAnsi="Chalkboard"/>
+          <w:sz w:val="22"/>
+          <w:szCs w:val="22"/>
+        </w:rPr>
+      </w:pPr>
       <w:bookmarkStart w:id="0" w:name="_GoBack"/>
       <w:bookmarkEnd w:id="0"/>
       <w:r>
         <w:rPr>
+          <w:rFonts w:ascii="Chalkboard" w:hAnsi="Chalkboard"/>
+          <w:sz w:val="22"/>
+          <w:szCs w:val="22"/>
+        </w:rPr>
+        <w:t>Directions:</w:t>
+      </w:r>
+    </w:p>
+    <w:p>
+      <w:pPr>
+        <w:rPr>
+          <w:rFonts w:ascii="Chalkboard" w:hAnsi="Chalkboard"/>
+          <w:sz w:val="22"/>
+          <w:szCs w:val="22"/>
+        </w:rPr>
+      </w:pPr>
+    </w:p>
+    <w:p>
+      <w:pPr>
+        <w:rPr>
+          <w:rFonts w:ascii="Chalkboard" w:hAnsi="Chalkboard"/>
+          <w:sz w:val="22"/>
+          <w:szCs w:val="22"/>
+        </w:rPr>
+      </w:pPr>
+      <w:r>
+        <w:rPr>
+          <w:rFonts w:ascii="Chalkboard" w:hAnsi="Chalkboard"/>
+          <w:sz w:val="22"/>
+          <w:szCs w:val="22"/>
+        </w:rPr>
+        <w:t xml:space="preserve">    </w:t>
+      </w:r>
+      <w:r>
+        <w:rPr>
+          <w:rFonts w:ascii="Chalkboard" w:hAnsi="Chalkboard"/>
+          <w:sz w:val="22"/>
+          <w:szCs w:val="22"/>
+        </w:rPr>
+        <w:t xml:space="preserve">- </w:t>
+      </w:r>
+      <w:r>
+        <w:rPr>
+          <w:rFonts w:ascii="Chalkboard" w:hAnsi="Chalkboard"/>
+          <w:sz w:val="22"/>
+          <w:szCs w:val="22"/>
+        </w:rPr>
+        <w:t>Oil pan and place pecan in bottom</w:t>
+      </w:r>
+    </w:p>
+    <w:p>
+      <w:pPr>
+        <w:rPr>
+          <w:rFonts w:ascii="Chalkboard" w:hAnsi="Chalkboard"/>
+          <w:sz w:val="22"/>
+          <w:szCs w:val="22"/>
+        </w:rPr>
+      </w:pPr>
+    </w:p>
+    <w:p>
+      <w:pPr>
+        <w:rPr>
+          <w:rFonts w:ascii="Chalkboard" w:hAnsi="Chalkboard"/>
+          <w:sz w:val="22"/>
+          <w:szCs w:val="22"/>
+        </w:rPr>
+      </w:pPr>
+      <w:r>
+        <w:rPr>
+          <w:rFonts w:ascii="Chalkboard" w:hAnsi="Chalkboard"/>
+          <w:sz w:val="22"/>
+          <w:szCs w:val="22"/>
+        </w:rPr>
+        <w:t xml:space="preserve">    </w:t>
+      </w:r>
+      <w:r>
+        <w:rPr>
+          <w:rFonts w:ascii="Chalkboard" w:hAnsi="Chalkboard"/>
+          <w:sz w:val="22"/>
+          <w:szCs w:val="22"/>
+        </w:rPr>
+        <w:t xml:space="preserve">- </w:t>
+      </w:r>
+      <w:r>
+        <w:rPr>
+          <w:rFonts w:ascii="Chalkboard" w:hAnsi="Chalkboard"/>
+          <w:sz w:val="22"/>
+          <w:szCs w:val="22"/>
+        </w:rPr>
+        <w:t xml:space="preserve">Place 12 frozen </w:t>
+      </w:r>
+      <w:r>
+        <w:rPr>
+          <w:rFonts w:ascii="Chalkboard" w:hAnsi="Chalkboard"/>
+          <w:b/>
+          <w:sz w:val="22"/>
+          <w:szCs w:val="22"/>
+        </w:rPr>
+        <w:t>something</w:t>
+      </w:r>
+      <w:r>
+        <w:rPr>
+          <w:rFonts w:ascii="Chalkboard" w:hAnsi="Chalkboard"/>
+          <w:sz w:val="22"/>
+          <w:szCs w:val="22"/>
+        </w:rPr>
+        <w:t xml:space="preserve"> rolls in</w:t>
+      </w:r>
+    </w:p>
+    <w:p>
+      <w:pPr>
+        <w:rPr>
+          <w:rFonts w:ascii="Chalkboard" w:hAnsi="Chalkboard"/>
+          <w:sz w:val="22"/>
+          <w:szCs w:val="22"/>
+        </w:rPr>
+      </w:pPr>
+      <w:r>
+        <w:rPr>
+          <w:rFonts w:ascii="Chalkboard" w:hAnsi="Chalkboard"/>
+          <w:sz w:val="22"/>
+          <w:szCs w:val="22"/>
+        </w:rPr>
+        <w:t xml:space="preserve">      </w:t>
+      </w:r>
+      <w:r>
+        <w:rPr>
+          <w:rFonts w:ascii="Chalkboard" w:hAnsi="Chalkboard"/>
+          <w:sz w:val="22"/>
+          <w:szCs w:val="22"/>
+        </w:rPr>
+        <w:t>pan, cut in half</w:t>
+      </w:r>
+    </w:p>
+    <w:p>
+      <w:pPr>
+        <w:rPr>
+          <w:rFonts w:ascii="Chalkboard" w:hAnsi="Chalkboard"/>
+          <w:sz w:val="22"/>
+          <w:szCs w:val="22"/>
+        </w:rPr>
+      </w:pPr>
+    </w:p>
+    <w:p>
+      <w:pPr>
+        <w:rPr>
+          <w:rFonts w:ascii="Chalkboard" w:hAnsi="Chalkboard"/>
+          <w:sz w:val="22"/>
+          <w:szCs w:val="22"/>
+        </w:rPr>
+      </w:pPr>
+      <w:r>
+        <w:rPr>
+          <w:rFonts w:ascii="Chalkboard" w:hAnsi="Chalkboard"/>
+          <w:sz w:val="22"/>
+          <w:szCs w:val="22"/>
+        </w:rPr>
+        <w:t xml:space="preserve">    </w:t>
+      </w:r>
+      <w:r>
+        <w:rPr>
+          <w:rFonts w:ascii="Chalkboard" w:hAnsi="Chalkboard"/>
+          <w:sz w:val="22"/>
+          <w:szCs w:val="22"/>
+        </w:rPr>
+        <w:t xml:space="preserve">- </w:t>
+      </w:r>
+      <w:r>
+        <w:rPr>
+          <w:rFonts w:ascii="Chalkboard" w:hAnsi="Chalkboard"/>
+          <w:sz w:val="22"/>
+          <w:szCs w:val="22"/>
+        </w:rPr>
+        <w:t>Sprinkle pudding on top</w:t>
+      </w:r>
+    </w:p>
+    <w:p>
+      <w:pPr>
+        <w:rPr>
+          <w:rFonts w:ascii="Chalkboard" w:hAnsi="Chalkboard"/>
+          <w:sz w:val="22"/>
+          <w:szCs w:val="22"/>
+        </w:rPr>
+      </w:pPr>
+    </w:p>
+    <w:p>
+      <w:pPr>
+        <w:rPr>
+          <w:rFonts w:ascii="Chalkboard" w:hAnsi="Chalkboard"/>
+          <w:sz w:val="22"/>
+          <w:szCs w:val="22"/>
+        </w:rPr>
+      </w:pPr>
+      <w:r>
+        <w:rPr>
+          <w:rFonts w:ascii="Chalkboard" w:hAnsi="Chalkboard"/>
+          <w:sz w:val="22"/>
+          <w:szCs w:val="22"/>
+        </w:rPr>
+        <w:t xml:space="preserve">    </w:t>
+      </w:r>
+      <w:r>
+        <w:rPr>
+          <w:rFonts w:ascii="Chalkboard" w:hAnsi="Chalkboard"/>
+          <w:sz w:val="22"/>
+          <w:szCs w:val="22"/>
+        </w:rPr>
+        <w:t xml:space="preserve">- </w:t>
+      </w:r>
+      <w:r>
+        <w:rPr>
+          <w:rFonts w:ascii="Chalkboard" w:hAnsi="Chalkboard"/>
+          <w:sz w:val="22"/>
+          <w:szCs w:val="22"/>
+        </w:rPr>
+        <w:t>Po</w:t>
+      </w:r>
+      <w:r>
+        <w:rPr>
+          <w:rFonts w:ascii="Chalkboard" w:hAnsi="Chalkboard"/>
+          <w:sz w:val="22"/>
+          <w:szCs w:val="22"/>
+        </w:rPr>
+        <w:t>ur buttered brown sugar mixture</w:t>
+      </w:r>
+    </w:p>
+    <w:p>
+      <w:pPr>
+        <w:rPr>
+          <w:rFonts w:ascii="Chalkboard" w:hAnsi="Chalkboard"/>
+          <w:sz w:val="22"/>
+          <w:szCs w:val="22"/>
+        </w:rPr>
+      </w:pPr>
+      <w:r>
+        <w:rPr>
+          <w:rFonts w:ascii="Chalkboard" w:hAnsi="Chalkboard"/>
+          <w:sz w:val="22"/>
+          <w:szCs w:val="22"/>
+        </w:rPr>
+        <w:t xml:space="preserve">      </w:t>
+      </w:r>
+      <w:r>
+        <w:rPr>
+          <w:rFonts w:ascii="Chalkboard" w:hAnsi="Chalkboard"/>
+          <w:sz w:val="22"/>
+          <w:szCs w:val="22"/>
+        </w:rPr>
+        <w:t>over rolls</w:t>
+      </w:r>
+    </w:p>
+    <w:p>
+      <w:pPr>
+        <w:rPr>
+          <w:rFonts w:ascii="Chalkboard" w:hAnsi="Chalkboard"/>
+          <w:sz w:val="22"/>
+          <w:szCs w:val="22"/>
+        </w:rPr>
+      </w:pPr>
+    </w:p>
+    <w:p>
+      <w:pPr>
+        <w:rPr>
+          <w:rFonts w:ascii="Chalkboard" w:hAnsi="Chalkboard"/>
+          <w:sz w:val="22"/>
+          <w:szCs w:val="22"/>
+        </w:rPr>
+      </w:pPr>
+      <w:r>
+        <w:rPr>
+          <w:rFonts w:ascii="Chalkboard" w:hAnsi="Chalkboard"/>
+          <w:sz w:val="22"/>
+          <w:szCs w:val="22"/>
+        </w:rPr>
+        <w:t xml:space="preserve">    </w:t>
+      </w:r>
+      <w:r>
+        <w:rPr>
+          <w:rFonts w:ascii="Chalkboard" w:hAnsi="Chalkboard"/>
+          <w:sz w:val="22"/>
+          <w:szCs w:val="22"/>
+        </w:rPr>
+        <w:t xml:space="preserve">- </w:t>
+      </w:r>
+      <w:r>
+        <w:rPr>
+          <w:rFonts w:ascii="Chalkboard" w:hAnsi="Chalkboard"/>
+          <w:sz w:val="22"/>
+          <w:szCs w:val="22"/>
+        </w:rPr>
+        <w:t>Let stand overnight</w:t>
+      </w:r>
+    </w:p>
+    <w:p>
+      <w:pPr>
+        <w:rPr>
+          <w:rFonts w:ascii="Chalkboard" w:hAnsi="Chalkboard"/>
+          <w:sz w:val="22"/>
+          <w:szCs w:val="22"/>
+        </w:rPr>
+      </w:pPr>
+    </w:p>
+    <w:p>
+      <w:pPr>
+        <w:rPr>
+          <w:rFonts w:ascii="Chalkboard" w:hAnsi="Chalkboard"/>
+          <w:sz w:val="22"/>
+          <w:szCs w:val="22"/>
+        </w:rPr>
+      </w:pPr>
+      <w:r>
+        <w:rPr>
+          <w:rFonts w:ascii="Chalkboard" w:hAnsi="Chalkboard"/>
+          <w:sz w:val="22"/>
+          <w:szCs w:val="22"/>
+        </w:rPr>
+        <w:t xml:space="preserve">    </w:t>
+      </w:r>
+      <w:r>
+        <w:rPr>
+          <w:rFonts w:ascii="Chalkboard" w:hAnsi="Chalkboard"/>
+          <w:sz w:val="22"/>
+          <w:szCs w:val="22"/>
+        </w:rPr>
+        <w:t xml:space="preserve">- </w:t>
+      </w:r>
+      <w:r>
+        <w:rPr>
+          <w:rFonts w:ascii="Chalkboard" w:hAnsi="Chalkboard"/>
           <w:sz w:val="22"/>
           <w:szCs w:val="22"/>
         </w:rPr>
@@ -510,7 +936,7 @@
     <w:sectPr>
       <w:pgSz w:w="12240" w:h="15840"/>
       <w:pgMar w:top="1440" w:right="1440" w:bottom="1440" w:left="1440" w:header="720" w:footer="720" w:gutter="0"/>
-      <w:cols w:space="720"/>
+      <w:cols w:num="2" w:space="720"/>
       <w:docGrid w:linePitch="360"/>
     </w:sectPr>
   </w:body>

</xml_diff>